<commit_message>
Added ELK, Prometheus, CFEngine 3; some changes.
</commit_message>
<xml_diff>
--- a/CV.docx
+++ b/CV.docx
@@ -1328,22 +1328,35 @@
           <w:tab w:val="left" w:pos="4820" w:leader="none"/>
         </w:tabs>
         <w:spacing w:lineRule="auto" w:line="240" w:before="0" w:after="0"/>
-        <w:rPr>
-          <w:rFonts w:cs="Times New Roman"/>
-          <w:b/>
+        <w:rPr/>
+      </w:pPr>
+      <w:r>
+        <w:rPr>
+          <w:rFonts w:cs="Times New Roman"/>
           <w:b/>
           <w:sz w:val="28"/>
           <w:lang w:val="en-US"/>
         </w:rPr>
-      </w:pPr>
-      <w:r>
-        <w:rPr>
-          <w:rFonts w:cs="Times New Roman"/>
+        <w:t>Skills</w:t>
+      </w:r>
+    </w:p>
+    <w:p>
+      <w:pPr>
+        <w:pStyle w:val="Normal"/>
+        <w:tabs>
+          <w:tab w:val="left" w:pos="4820" w:leader="none"/>
+        </w:tabs>
+        <w:spacing w:lineRule="auto" w:line="240" w:before="0" w:after="0"/>
+        <w:rPr>
+          <w:rFonts w:cs="Times New Roman"/>
+          <w:b/>
           <w:b/>
           <w:sz w:val="28"/>
           <w:lang w:val="en-US"/>
         </w:rPr>
-        <w:t>Skills</w:t>
+      </w:pPr>
+      <w:r>
+        <w:rPr/>
       </w:r>
     </w:p>
     <w:p>
@@ -1401,45 +1414,7 @@
           <w:shd w:fill="FFFFFF" w:val="clear"/>
           <w:lang w:val="en-US"/>
         </w:rPr>
-        <w:t>;</w:t>
-      </w:r>
-    </w:p>
-    <w:p>
-      <w:pPr>
-        <w:pStyle w:val="ListParagraph"/>
-        <w:tabs>
-          <w:tab w:val="left" w:pos="4820" w:leader="none"/>
-        </w:tabs>
-        <w:spacing w:lineRule="auto" w:line="240" w:before="0" w:after="0"/>
-        <w:contextualSpacing/>
-        <w:jc w:val="both"/>
-        <w:rPr/>
-      </w:pPr>
-      <w:r>
-        <w:rPr>
-          <w:sz w:val="24"/>
-          <w:lang w:val="en-US"/>
-        </w:rPr>
-        <w:t>monitoring: Nagios, monitorix;</w:t>
-      </w:r>
-    </w:p>
-    <w:p>
-      <w:pPr>
-        <w:pStyle w:val="ListParagraph"/>
-        <w:tabs>
-          <w:tab w:val="left" w:pos="4820" w:leader="none"/>
-        </w:tabs>
-        <w:spacing w:lineRule="auto" w:line="240" w:before="0" w:after="0"/>
-        <w:contextualSpacing/>
-        <w:jc w:val="both"/>
-        <w:rPr/>
-      </w:pPr>
-      <w:r>
-        <w:rPr>
-          <w:sz w:val="24"/>
-          <w:lang w:val="en-US"/>
-        </w:rPr>
-        <w:t>RAID.</w:t>
+        <w:t>.</w:t>
       </w:r>
     </w:p>
     <w:p>
@@ -1687,7 +1662,21 @@
           <w:sz w:val="24"/>
           <w:lang w:val="en-US"/>
         </w:rPr>
-        <w:t>KVM;</w:t>
+        <w:t xml:space="preserve">KVM </w:t>
+      </w:r>
+      <w:r>
+        <w:rPr>
+          <w:sz w:val="24"/>
+          <w:lang w:val="en-US"/>
+        </w:rPr>
+        <w:t>(libvirt)</w:t>
+      </w:r>
+      <w:r>
+        <w:rPr>
+          <w:sz w:val="24"/>
+          <w:lang w:val="en-US"/>
+        </w:rPr>
+        <w:t>;</w:t>
       </w:r>
     </w:p>
     <w:p>
@@ -1721,10 +1710,7 @@
         <w:spacing w:lineRule="auto" w:line="240" w:before="0" w:after="0"/>
         <w:contextualSpacing/>
         <w:jc w:val="both"/>
-        <w:rPr>
-          <w:sz w:val="24"/>
-          <w:lang w:val="en-US"/>
-        </w:rPr>
+        <w:rPr/>
       </w:pPr>
       <w:r>
         <w:rPr>
@@ -1741,6 +1727,7 @@
           <w:tab w:val="left" w:pos="4820" w:leader="none"/>
         </w:tabs>
         <w:spacing w:lineRule="auto" w:line="240" w:before="0" w:after="0"/>
+        <w:ind w:hanging="0"/>
         <w:contextualSpacing/>
         <w:jc w:val="both"/>
         <w:rPr>
@@ -1749,10 +1736,7 @@
         </w:rPr>
       </w:pPr>
       <w:r>
-        <w:rPr>
-          <w:sz w:val="24"/>
-          <w:lang w:val="en-US"/>
-        </w:rPr>
+        <w:rPr/>
       </w:r>
     </w:p>
     <w:p>
@@ -1768,17 +1752,21 @@
         <w:spacing w:lineRule="auto" w:line="240" w:before="0" w:after="0"/>
         <w:contextualSpacing/>
         <w:jc w:val="both"/>
-        <w:rPr>
-          <w:sz w:val="24"/>
-          <w:lang w:val="en-US"/>
-        </w:rPr>
-      </w:pPr>
-      <w:r>
-        <w:rPr>
-          <w:sz w:val="24"/>
-          <w:lang w:val="en-US"/>
-        </w:rPr>
-        <w:t xml:space="preserve">Continuous Integration: </w:t>
+        <w:rPr/>
+      </w:pPr>
+      <w:r>
+        <w:rPr>
+          <w:sz w:val="24"/>
+          <w:lang w:val="en-US"/>
+        </w:rPr>
+        <w:t>Monitoring</w:t>
+      </w:r>
+      <w:r>
+        <w:rPr>
+          <w:sz w:val="24"/>
+          <w:lang w:val="en-US"/>
+        </w:rPr>
+        <w:t>:</w:t>
       </w:r>
     </w:p>
     <w:p>
@@ -1797,7 +1785,21 @@
           <w:sz w:val="24"/>
           <w:lang w:val="en-US"/>
         </w:rPr>
-        <w:t>Jenkins, Bamboo, Fabric;</w:t>
+        <w:t xml:space="preserve">Nagios, </w:t>
+      </w:r>
+      <w:r>
+        <w:rPr>
+          <w:sz w:val="24"/>
+          <w:lang w:val="en-US"/>
+        </w:rPr>
+        <w:t xml:space="preserve">Prometheus, </w:t>
+      </w:r>
+      <w:r>
+        <w:rPr>
+          <w:sz w:val="24"/>
+          <w:lang w:val="en-US"/>
+        </w:rPr>
+        <w:t>monitorix;</w:t>
       </w:r>
     </w:p>
     <w:p>
@@ -1809,17 +1811,14 @@
         <w:spacing w:lineRule="auto" w:line="240" w:before="0" w:after="0"/>
         <w:contextualSpacing/>
         <w:jc w:val="both"/>
-        <w:rPr>
-          <w:sz w:val="24"/>
-          <w:lang w:val="en-US"/>
-        </w:rPr>
-      </w:pPr>
-      <w:r>
-        <w:rPr>
-          <w:sz w:val="24"/>
-          <w:lang w:val="en-US"/>
-        </w:rPr>
-        <w:t>Git, SVN;</w:t>
+        <w:rPr/>
+      </w:pPr>
+      <w:r>
+        <w:rPr>
+          <w:sz w:val="24"/>
+          <w:lang w:val="en-US"/>
+        </w:rPr>
+        <w:t>ELK-stack.</w:t>
       </w:r>
     </w:p>
     <w:p>
@@ -1829,6 +1828,7 @@
           <w:tab w:val="left" w:pos="4820" w:leader="none"/>
         </w:tabs>
         <w:spacing w:lineRule="auto" w:line="240" w:before="0" w:after="0"/>
+        <w:ind w:hanging="0"/>
         <w:contextualSpacing/>
         <w:jc w:val="both"/>
         <w:rPr>
@@ -1837,10 +1837,7 @@
         </w:rPr>
       </w:pPr>
       <w:r>
-        <w:rPr>
-          <w:sz w:val="24"/>
-          <w:lang w:val="en-US"/>
-        </w:rPr>
+        <w:rPr/>
       </w:r>
     </w:p>
     <w:p>
@@ -1856,6 +1853,28 @@
         <w:spacing w:lineRule="auto" w:line="240" w:before="0" w:after="0"/>
         <w:contextualSpacing/>
         <w:jc w:val="both"/>
+        <w:rPr>
+          <w:sz w:val="24"/>
+          <w:lang w:val="en-US"/>
+        </w:rPr>
+      </w:pPr>
+      <w:r>
+        <w:rPr>
+          <w:sz w:val="24"/>
+          <w:lang w:val="en-US"/>
+        </w:rPr>
+        <w:t xml:space="preserve">Continuous Integration: </w:t>
+      </w:r>
+    </w:p>
+    <w:p>
+      <w:pPr>
+        <w:pStyle w:val="ListParagraph"/>
+        <w:tabs>
+          <w:tab w:val="left" w:pos="4820" w:leader="none"/>
+        </w:tabs>
+        <w:spacing w:lineRule="auto" w:line="240" w:before="0" w:after="0"/>
+        <w:contextualSpacing/>
+        <w:jc w:val="both"/>
         <w:rPr/>
       </w:pPr>
       <w:r>
@@ -1863,7 +1882,29 @@
           <w:sz w:val="24"/>
           <w:lang w:val="en-US"/>
         </w:rPr>
-        <w:t>Configuration management: SaltStack, Ansible, Fabric.</w:t>
+        <w:t>Jenkins, Bamboo, Fabric;</w:t>
+      </w:r>
+    </w:p>
+    <w:p>
+      <w:pPr>
+        <w:pStyle w:val="ListParagraph"/>
+        <w:tabs>
+          <w:tab w:val="left" w:pos="4820" w:leader="none"/>
+        </w:tabs>
+        <w:spacing w:lineRule="auto" w:line="240" w:before="0" w:after="0"/>
+        <w:contextualSpacing/>
+        <w:jc w:val="both"/>
+        <w:rPr>
+          <w:sz w:val="24"/>
+          <w:lang w:val="en-US"/>
+        </w:rPr>
+      </w:pPr>
+      <w:r>
+        <w:rPr>
+          <w:sz w:val="24"/>
+          <w:lang w:val="en-US"/>
+        </w:rPr>
+        <w:t>Git, SVN;</w:t>
       </w:r>
     </w:p>
     <w:p>
@@ -1900,17 +1941,21 @@
         <w:spacing w:lineRule="auto" w:line="240" w:before="0" w:after="0"/>
         <w:contextualSpacing/>
         <w:jc w:val="both"/>
-        <w:rPr>
-          <w:sz w:val="24"/>
-          <w:lang w:val="en-US"/>
-        </w:rPr>
-      </w:pPr>
-      <w:r>
-        <w:rPr>
-          <w:sz w:val="24"/>
-          <w:lang w:val="en-US"/>
-        </w:rPr>
-        <w:t>Programming languages: Python, bash, C, VBA.</w:t>
+        <w:rPr/>
+      </w:pPr>
+      <w:r>
+        <w:rPr>
+          <w:sz w:val="24"/>
+          <w:lang w:val="en-US"/>
+        </w:rPr>
+        <w:t xml:space="preserve">Configuration management: SaltStack, Ansible, Fabric, </w:t>
+      </w:r>
+      <w:r>
+        <w:rPr>
+          <w:sz w:val="24"/>
+          <w:lang w:val="en-US"/>
+        </w:rPr>
+        <w:t>CFEngine 3.</w:t>
       </w:r>
     </w:p>
     <w:p>
@@ -1921,27 +1966,6 @@
         </w:tabs>
         <w:spacing w:lineRule="auto" w:line="240" w:before="0" w:after="0"/>
         <w:contextualSpacing/>
-        <w:jc w:val="both"/>
-        <w:rPr>
-          <w:sz w:val="24"/>
-          <w:lang w:val="en-US"/>
-        </w:rPr>
-      </w:pPr>
-      <w:r>
-        <w:rPr>
-          <w:sz w:val="24"/>
-          <w:lang w:val="en-US"/>
-        </w:rPr>
-        <w:t>https://github.com/romarioschneider</w:t>
-      </w:r>
-    </w:p>
-    <w:p>
-      <w:pPr>
-        <w:pStyle w:val="Normal"/>
-        <w:tabs>
-          <w:tab w:val="left" w:pos="4820" w:leader="none"/>
-        </w:tabs>
-        <w:spacing w:lineRule="auto" w:line="240" w:before="0" w:after="0"/>
         <w:jc w:val="both"/>
         <w:rPr>
           <w:sz w:val="24"/>
@@ -1968,6 +1992,74 @@
         <w:spacing w:lineRule="auto" w:line="240" w:before="0" w:after="0"/>
         <w:contextualSpacing/>
         <w:jc w:val="both"/>
+        <w:rPr>
+          <w:sz w:val="24"/>
+          <w:lang w:val="en-US"/>
+        </w:rPr>
+      </w:pPr>
+      <w:r>
+        <w:rPr>
+          <w:sz w:val="24"/>
+          <w:lang w:val="en-US"/>
+        </w:rPr>
+        <w:t>Programming languages: Python, bash, C, VBA.</w:t>
+      </w:r>
+    </w:p>
+    <w:p>
+      <w:pPr>
+        <w:pStyle w:val="ListParagraph"/>
+        <w:tabs>
+          <w:tab w:val="left" w:pos="4820" w:leader="none"/>
+        </w:tabs>
+        <w:spacing w:lineRule="auto" w:line="240" w:before="0" w:after="0"/>
+        <w:contextualSpacing/>
+        <w:jc w:val="both"/>
+        <w:rPr>
+          <w:sz w:val="24"/>
+          <w:lang w:val="en-US"/>
+        </w:rPr>
+      </w:pPr>
+      <w:r>
+        <w:rPr>
+          <w:sz w:val="24"/>
+          <w:lang w:val="en-US"/>
+        </w:rPr>
+        <w:t>https://github.com/romarioschneider</w:t>
+      </w:r>
+    </w:p>
+    <w:p>
+      <w:pPr>
+        <w:pStyle w:val="Normal"/>
+        <w:tabs>
+          <w:tab w:val="left" w:pos="4820" w:leader="none"/>
+        </w:tabs>
+        <w:spacing w:lineRule="auto" w:line="240" w:before="0" w:after="0"/>
+        <w:jc w:val="both"/>
+        <w:rPr>
+          <w:sz w:val="24"/>
+          <w:lang w:val="en-US"/>
+        </w:rPr>
+      </w:pPr>
+      <w:r>
+        <w:rPr>
+          <w:sz w:val="24"/>
+          <w:lang w:val="en-US"/>
+        </w:rPr>
+      </w:r>
+    </w:p>
+    <w:p>
+      <w:pPr>
+        <w:pStyle w:val="ListParagraph"/>
+        <w:numPr>
+          <w:ilvl w:val="0"/>
+          <w:numId w:val="1"/>
+        </w:numPr>
+        <w:tabs>
+          <w:tab w:val="left" w:pos="4820" w:leader="none"/>
+        </w:tabs>
+        <w:spacing w:lineRule="auto" w:line="240" w:before="0" w:after="0"/>
+        <w:contextualSpacing/>
+        <w:jc w:val="both"/>
         <w:rPr/>
       </w:pPr>
       <w:r>
@@ -1989,18 +2081,11 @@
           <w:tab w:val="left" w:pos="4820" w:leader="none"/>
         </w:tabs>
         <w:spacing w:lineRule="auto" w:line="240" w:before="0" w:after="0"/>
-        <w:ind w:hanging="0"/>
+        <w:ind w:left="720" w:hanging="0"/>
         <w:contextualSpacing/>
         <w:jc w:val="both"/>
         <w:rPr/>
       </w:pPr>
-      <w:r>
-        <w:rPr>
-          <w:sz w:val="24"/>
-          <w:lang w:val="en-US"/>
-        </w:rPr>
-        <w:t xml:space="preserve">             </w:t>
-      </w:r>
       <w:r>
         <w:rPr>
           <w:sz w:val="24"/>
@@ -2086,10 +2171,7 @@
         <w:spacing w:lineRule="auto" w:line="240" w:before="0" w:after="0"/>
         <w:contextualSpacing/>
         <w:jc w:val="both"/>
-        <w:rPr>
-          <w:sz w:val="24"/>
-          <w:lang w:val="en-US"/>
-        </w:rPr>
+        <w:rPr/>
       </w:pPr>
       <w:r>
         <w:rPr>
@@ -2097,6 +2179,24 @@
           <w:lang w:val="en-US"/>
         </w:rPr>
         <w:t>Jira, HP Service Desk ,TrackStudio.</w:t>
+      </w:r>
+    </w:p>
+    <w:p>
+      <w:pPr>
+        <w:pStyle w:val="ListParagraph"/>
+        <w:tabs>
+          <w:tab w:val="left" w:pos="4820" w:leader="none"/>
+        </w:tabs>
+        <w:spacing w:lineRule="auto" w:line="240" w:before="0" w:after="0"/>
+        <w:contextualSpacing/>
+        <w:jc w:val="both"/>
+        <w:rPr>
+          <w:sz w:val="24"/>
+          <w:lang w:val="en-US"/>
+        </w:rPr>
+      </w:pPr>
+      <w:r>
+        <w:rPr/>
       </w:r>
     </w:p>
     <w:p>
@@ -2226,7 +2326,7 @@
           <w:lang w:val="en-US"/>
         </w:rPr>
         <w:tab/>
-        <w:t>“brandshub.com”</w:t>
+        <w:t>“brandshub.com”;</w:t>
       </w:r>
     </w:p>
     <w:p>
@@ -2247,7 +2347,105 @@
           <w:lang w:val="en-US"/>
         </w:rPr>
         <w:tab/>
-        <w:t>Omni Channel Service</w:t>
+        <w:t>“brandshub.</w:t>
+      </w:r>
+      <w:r>
+        <w:rPr>
+          <w:rFonts w:cs="Times New Roman"/>
+          <w:sz w:val="24"/>
+          <w:lang w:val="en-US"/>
+        </w:rPr>
+        <w:t>ru</w:t>
+      </w:r>
+      <w:r>
+        <w:rPr>
+          <w:rFonts w:cs="Times New Roman"/>
+          <w:sz w:val="24"/>
+          <w:lang w:val="en-US"/>
+        </w:rPr>
+        <w:t>”;</w:t>
+      </w:r>
+    </w:p>
+    <w:p>
+      <w:pPr>
+        <w:pStyle w:val="Normal"/>
+        <w:tabs>
+          <w:tab w:val="left" w:pos="1985" w:leader="none"/>
+          <w:tab w:val="left" w:pos="4820" w:leader="none"/>
+        </w:tabs>
+        <w:spacing w:lineRule="auto" w:line="240" w:before="0" w:after="0"/>
+        <w:jc w:val="both"/>
+        <w:rPr/>
+      </w:pPr>
+      <w:r>
+        <w:rPr>
+          <w:rFonts w:cs="Times New Roman"/>
+          <w:sz w:val="24"/>
+          <w:lang w:val="en-US"/>
+        </w:rPr>
+        <w:tab/>
+        <w:t>“</w:t>
+      </w:r>
+      <w:r>
+        <w:rPr>
+          <w:rFonts w:cs="Times New Roman"/>
+          <w:sz w:val="24"/>
+          <w:lang w:val="en-US"/>
+        </w:rPr>
+        <w:t>echina</w:t>
+      </w:r>
+      <w:r>
+        <w:rPr>
+          <w:rFonts w:cs="Times New Roman"/>
+          <w:sz w:val="24"/>
+          <w:lang w:val="en-US"/>
+        </w:rPr>
+        <w:t>.com.</w:t>
+      </w:r>
+      <w:r>
+        <w:rPr>
+          <w:rFonts w:cs="Times New Roman"/>
+          <w:sz w:val="24"/>
+          <w:lang w:val="en-US"/>
+        </w:rPr>
+        <w:t>ua</w:t>
+      </w:r>
+      <w:r>
+        <w:rPr>
+          <w:rFonts w:cs="Times New Roman"/>
+          <w:sz w:val="24"/>
+          <w:lang w:val="en-US"/>
+        </w:rPr>
+        <w:t>”.</w:t>
+      </w:r>
+    </w:p>
+    <w:p>
+      <w:pPr>
+        <w:pStyle w:val="Normal"/>
+        <w:tabs>
+          <w:tab w:val="left" w:pos="1985" w:leader="none"/>
+          <w:tab w:val="left" w:pos="4820" w:leader="none"/>
+        </w:tabs>
+        <w:spacing w:lineRule="auto" w:line="240" w:before="0" w:after="0"/>
+        <w:jc w:val="both"/>
+        <w:rPr/>
+      </w:pPr>
+      <w:r>
+        <w:rPr>
+          <w:rFonts w:cs="Times New Roman"/>
+          <w:sz w:val="24"/>
+          <w:lang w:val="en-US"/>
+        </w:rPr>
+        <w:tab/>
+        <w:t xml:space="preserve">Omni Channel Service </w:t>
+      </w:r>
+      <w:r>
+        <w:rPr>
+          <w:rFonts w:cs="Times New Roman"/>
+          <w:sz w:val="24"/>
+          <w:lang w:val="en-US"/>
+        </w:rPr>
+        <w:t>(september 2016 - today)</w:t>
       </w:r>
     </w:p>
     <w:p>
@@ -2727,9 +2925,9 @@
                 <wp:posOffset>21590</wp:posOffset>
               </wp:positionH>
               <wp:positionV relativeFrom="paragraph">
-                <wp:posOffset>104140</wp:posOffset>
+                <wp:posOffset>107315</wp:posOffset>
               </wp:positionV>
-              <wp:extent cx="6812280" cy="5080"/>
+              <wp:extent cx="6812915" cy="5715"/>
               <wp:effectExtent l="0" t="0" r="14605" b="19050"/>
               <wp:wrapNone/>
               <wp:docPr id="6" name="Прямая соединительная линия 1"/>
@@ -2740,7 +2938,7 @@
                     <wps:spPr>
                       <a:xfrm>
                         <a:off x="0" y="0"/>
-                        <a:ext cx="6811560" cy="1800"/>
+                        <a:ext cx="6812280" cy="0"/>
                       </a:xfrm>
                       <a:prstGeom prst="line">
                         <a:avLst/>
@@ -2773,7 +2971,7 @@
         </mc:Choice>
         <mc:Fallback>
           <w:pict>
-            <v:line id="shape_0" from="1.7pt,8.2pt" to="538pt,8.3pt" ID="Прямая соединительная линия 1" stroked="t" style="position:absolute" wp14:anchorId="59E0F30E">
+            <v:line id="shape_0" from="1.7pt,8.4pt" to="538.05pt,8.4pt" ID="Прямая соединительная линия 1" stroked="t" style="position:absolute" wp14:anchorId="59E0F30E">
               <v:stroke color="black" weight="22320" joinstyle="round" endcap="flat"/>
               <v:fill o:detectmouseclick="t" on="false"/>
             </v:line>
@@ -3973,6 +4171,79 @@
       <w:rFonts w:cs="Wingdings"/>
     </w:rPr>
   </w:style>
+  <w:style w:type="character" w:styleId="ListLabel68">
+    <w:name w:val="ListLabel 68"/>
+    <w:qFormat/>
+    <w:rPr>
+      <w:rFonts w:cs="Symbol"/>
+      <w:sz w:val="24"/>
+    </w:rPr>
+  </w:style>
+  <w:style w:type="character" w:styleId="ListLabel69">
+    <w:name w:val="ListLabel 69"/>
+    <w:qFormat/>
+    <w:rPr>
+      <w:rFonts w:cs="Courier New"/>
+    </w:rPr>
+  </w:style>
+  <w:style w:type="character" w:styleId="ListLabel70">
+    <w:name w:val="ListLabel 70"/>
+    <w:qFormat/>
+    <w:rPr>
+      <w:rFonts w:cs="Wingdings"/>
+    </w:rPr>
+  </w:style>
+  <w:style w:type="character" w:styleId="ListLabel71">
+    <w:name w:val="ListLabel 71"/>
+    <w:qFormat/>
+    <w:rPr>
+      <w:rFonts w:cs="Symbol"/>
+      <w:sz w:val="24"/>
+    </w:rPr>
+  </w:style>
+  <w:style w:type="character" w:styleId="ListLabel72">
+    <w:name w:val="ListLabel 72"/>
+    <w:qFormat/>
+    <w:rPr>
+      <w:rFonts w:cs="Courier New"/>
+    </w:rPr>
+  </w:style>
+  <w:style w:type="character" w:styleId="ListLabel73">
+    <w:name w:val="ListLabel 73"/>
+    <w:qFormat/>
+    <w:rPr>
+      <w:rFonts w:cs="Wingdings"/>
+    </w:rPr>
+  </w:style>
+  <w:style w:type="character" w:styleId="ListLabel74">
+    <w:name w:val="ListLabel 74"/>
+    <w:qFormat/>
+    <w:rPr>
+      <w:rFonts w:cs="Symbol"/>
+      <w:sz w:val="24"/>
+    </w:rPr>
+  </w:style>
+  <w:style w:type="character" w:styleId="ListLabel75">
+    <w:name w:val="ListLabel 75"/>
+    <w:qFormat/>
+    <w:rPr>
+      <w:rFonts w:cs="Courier New"/>
+    </w:rPr>
+  </w:style>
+  <w:style w:type="character" w:styleId="ListLabel76">
+    <w:name w:val="ListLabel 76"/>
+    <w:qFormat/>
+    <w:rPr>
+      <w:rFonts w:cs="Wingdings"/>
+    </w:rPr>
+  </w:style>
+  <w:style w:type="character" w:styleId="Bullets">
+    <w:name w:val="Bullets"/>
+    <w:qFormat/>
+    <w:rPr>
+      <w:rFonts w:ascii="OpenSymbol" w:hAnsi="OpenSymbol" w:eastAsia="OpenSymbol" w:cs="OpenSymbol"/>
+    </w:rPr>
+  </w:style>
   <w:style w:type="paragraph" w:styleId="Heading">
     <w:name w:val="Heading"/>
     <w:basedOn w:val="Normal"/>

</xml_diff>

<commit_message>
add "clouds" and "grafana"
</commit_message>
<xml_diff>
--- a/CV.docx
+++ b/CV.docx
@@ -1356,7 +1356,12 @@
         </w:rPr>
       </w:pPr>
       <w:r>
-        <w:rPr/>
+        <w:rPr>
+          <w:rFonts w:cs="Times New Roman"/>
+          <w:b/>
+          <w:sz w:val="28"/>
+          <w:lang w:val="en-US"/>
+        </w:rPr>
       </w:r>
     </w:p>
     <w:p>
@@ -1662,21 +1667,7 @@
           <w:sz w:val="24"/>
           <w:lang w:val="en-US"/>
         </w:rPr>
-        <w:t xml:space="preserve">KVM </w:t>
-      </w:r>
-      <w:r>
-        <w:rPr>
-          <w:sz w:val="24"/>
-          <w:lang w:val="en-US"/>
-        </w:rPr>
-        <w:t>(libvirt)</w:t>
-      </w:r>
-      <w:r>
-        <w:rPr>
-          <w:sz w:val="24"/>
-          <w:lang w:val="en-US"/>
-        </w:rPr>
-        <w:t>;</w:t>
+        <w:t>KVM (libvirt);</w:t>
       </w:r>
     </w:p>
     <w:p>
@@ -1727,7 +1718,7 @@
           <w:tab w:val="left" w:pos="4820" w:leader="none"/>
         </w:tabs>
         <w:spacing w:lineRule="auto" w:line="240" w:before="0" w:after="0"/>
-        <w:ind w:hanging="0"/>
+        <w:ind w:left="720" w:hanging="0"/>
         <w:contextualSpacing/>
         <w:jc w:val="both"/>
         <w:rPr>
@@ -1736,7 +1727,10 @@
         </w:rPr>
       </w:pPr>
       <w:r>
-        <w:rPr/>
+        <w:rPr>
+          <w:sz w:val="24"/>
+          <w:lang w:val="en-US"/>
+        </w:rPr>
       </w:r>
     </w:p>
     <w:p>
@@ -1759,14 +1753,7 @@
           <w:sz w:val="24"/>
           <w:lang w:val="en-US"/>
         </w:rPr>
-        <w:t>Monitoring</w:t>
-      </w:r>
-      <w:r>
-        <w:rPr>
-          <w:sz w:val="24"/>
-          <w:lang w:val="en-US"/>
-        </w:rPr>
-        <w:t>:</w:t>
+        <w:t>Monitoring:</w:t>
       </w:r>
     </w:p>
     <w:p>
@@ -1785,21 +1772,21 @@
           <w:sz w:val="24"/>
           <w:lang w:val="en-US"/>
         </w:rPr>
-        <w:t xml:space="preserve">Nagios, </w:t>
-      </w:r>
-      <w:r>
-        <w:rPr>
-          <w:sz w:val="24"/>
-          <w:lang w:val="en-US"/>
-        </w:rPr>
-        <w:t xml:space="preserve">Prometheus, </w:t>
-      </w:r>
-      <w:r>
-        <w:rPr>
-          <w:sz w:val="24"/>
-          <w:lang w:val="en-US"/>
-        </w:rPr>
-        <w:t>monitorix;</w:t>
+        <w:t xml:space="preserve">Nagios, Prometheus, </w:t>
+      </w:r>
+      <w:r>
+        <w:rPr>
+          <w:sz w:val="24"/>
+          <w:lang w:val="en-US"/>
+        </w:rPr>
+        <w:t>Grafana</w:t>
+      </w:r>
+      <w:r>
+        <w:rPr>
+          <w:sz w:val="24"/>
+          <w:lang w:val="en-US"/>
+        </w:rPr>
+        <w:t>;</w:t>
       </w:r>
     </w:p>
     <w:p>
@@ -1828,7 +1815,7 @@
           <w:tab w:val="left" w:pos="4820" w:leader="none"/>
         </w:tabs>
         <w:spacing w:lineRule="auto" w:line="240" w:before="0" w:after="0"/>
-        <w:ind w:hanging="0"/>
+        <w:ind w:left="720" w:hanging="0"/>
         <w:contextualSpacing/>
         <w:jc w:val="both"/>
         <w:rPr>
@@ -1837,7 +1824,10 @@
         </w:rPr>
       </w:pPr>
       <w:r>
-        <w:rPr/>
+        <w:rPr>
+          <w:sz w:val="24"/>
+          <w:lang w:val="en-US"/>
+        </w:rPr>
       </w:r>
     </w:p>
     <w:p>
@@ -1943,28 +1933,28 @@
         <w:jc w:val="both"/>
         <w:rPr/>
       </w:pPr>
-      <w:r>
-        <w:rPr>
-          <w:sz w:val="24"/>
-          <w:lang w:val="en-US"/>
-        </w:rPr>
-        <w:t xml:space="preserve">Configuration management: SaltStack, Ansible, Fabric, </w:t>
-      </w:r>
-      <w:r>
-        <w:rPr>
-          <w:sz w:val="24"/>
-          <w:lang w:val="en-US"/>
-        </w:rPr>
-        <w:t>CFEngine 3.</w:t>
+      <w:bookmarkStart w:id="1" w:name="__DdeLink__205_28817577"/>
+      <w:bookmarkEnd w:id="1"/>
+      <w:r>
+        <w:rPr>
+          <w:sz w:val="24"/>
+          <w:lang w:val="en-US"/>
+        </w:rPr>
+        <w:t>Configuration management: SaltStack, Ansible, Fabric, CFEngine 3.</w:t>
       </w:r>
     </w:p>
     <w:p>
       <w:pPr>
         <w:pStyle w:val="ListParagraph"/>
-        <w:tabs>
-          <w:tab w:val="left" w:pos="4820" w:leader="none"/>
-        </w:tabs>
-        <w:spacing w:lineRule="auto" w:line="240" w:before="0" w:after="0"/>
+        <w:numPr>
+          <w:ilvl w:val="0"/>
+          <w:numId w:val="0"/>
+        </w:numPr>
+        <w:tabs>
+          <w:tab w:val="left" w:pos="4820" w:leader="none"/>
+        </w:tabs>
+        <w:spacing w:lineRule="auto" w:line="240" w:before="0" w:after="0"/>
+        <w:ind w:left="1440" w:hanging="0"/>
         <w:contextualSpacing/>
         <w:jc w:val="both"/>
         <w:rPr>
@@ -1973,10 +1963,7 @@
         </w:rPr>
       </w:pPr>
       <w:r>
-        <w:rPr>
-          <w:sz w:val="24"/>
-          <w:lang w:val="en-US"/>
-        </w:rPr>
+        <w:rPr/>
       </w:r>
     </w:p>
     <w:p>
@@ -1992,17 +1979,42 @@
         <w:spacing w:lineRule="auto" w:line="240" w:before="0" w:after="0"/>
         <w:contextualSpacing/>
         <w:jc w:val="both"/>
-        <w:rPr>
-          <w:sz w:val="24"/>
-          <w:lang w:val="en-US"/>
-        </w:rPr>
-      </w:pPr>
-      <w:r>
-        <w:rPr>
-          <w:sz w:val="24"/>
-          <w:lang w:val="en-US"/>
-        </w:rPr>
-        <w:t>Programming languages: Python, bash, C, VBA.</w:t>
+        <w:rPr/>
+      </w:pPr>
+      <w:r>
+        <w:rPr>
+          <w:sz w:val="24"/>
+          <w:lang w:val="en-US"/>
+        </w:rPr>
+        <w:t>C</w:t>
+      </w:r>
+      <w:r>
+        <w:rPr>
+          <w:sz w:val="24"/>
+          <w:lang w:val="en-US"/>
+        </w:rPr>
+        <w:t>louds</w:t>
+      </w:r>
+      <w:r>
+        <w:rPr>
+          <w:sz w:val="24"/>
+          <w:lang w:val="en-US"/>
+        </w:rPr>
+        <w:t>: “</w:t>
+      </w:r>
+      <w:r>
+        <w:rPr>
+          <w:sz w:val="24"/>
+          <w:lang w:val="en-US"/>
+        </w:rPr>
+        <w:t>Hetzner”, AWS, “RamNode”</w:t>
+      </w:r>
+      <w:r>
+        <w:rPr>
+          <w:sz w:val="24"/>
+          <w:lang w:val="en-US"/>
+        </w:rPr>
+        <w:t>.</w:t>
       </w:r>
     </w:p>
     <w:p>
@@ -2013,27 +2025,6 @@
         </w:tabs>
         <w:spacing w:lineRule="auto" w:line="240" w:before="0" w:after="0"/>
         <w:contextualSpacing/>
-        <w:jc w:val="both"/>
-        <w:rPr>
-          <w:sz w:val="24"/>
-          <w:lang w:val="en-US"/>
-        </w:rPr>
-      </w:pPr>
-      <w:r>
-        <w:rPr>
-          <w:sz w:val="24"/>
-          <w:lang w:val="en-US"/>
-        </w:rPr>
-        <w:t>https://github.com/romarioschneider</w:t>
-      </w:r>
-    </w:p>
-    <w:p>
-      <w:pPr>
-        <w:pStyle w:val="Normal"/>
-        <w:tabs>
-          <w:tab w:val="left" w:pos="4820" w:leader="none"/>
-        </w:tabs>
-        <w:spacing w:lineRule="auto" w:line="240" w:before="0" w:after="0"/>
         <w:jc w:val="both"/>
         <w:rPr>
           <w:sz w:val="24"/>
@@ -2060,6 +2051,74 @@
         <w:spacing w:lineRule="auto" w:line="240" w:before="0" w:after="0"/>
         <w:contextualSpacing/>
         <w:jc w:val="both"/>
+        <w:rPr>
+          <w:sz w:val="24"/>
+          <w:lang w:val="en-US"/>
+        </w:rPr>
+      </w:pPr>
+      <w:r>
+        <w:rPr>
+          <w:sz w:val="24"/>
+          <w:lang w:val="en-US"/>
+        </w:rPr>
+        <w:t>Programming languages: Python, bash, C, VBA.</w:t>
+      </w:r>
+    </w:p>
+    <w:p>
+      <w:pPr>
+        <w:pStyle w:val="ListParagraph"/>
+        <w:tabs>
+          <w:tab w:val="left" w:pos="4820" w:leader="none"/>
+        </w:tabs>
+        <w:spacing w:lineRule="auto" w:line="240" w:before="0" w:after="0"/>
+        <w:contextualSpacing/>
+        <w:jc w:val="both"/>
+        <w:rPr>
+          <w:sz w:val="24"/>
+          <w:lang w:val="en-US"/>
+        </w:rPr>
+      </w:pPr>
+      <w:r>
+        <w:rPr>
+          <w:sz w:val="24"/>
+          <w:lang w:val="en-US"/>
+        </w:rPr>
+        <w:t>https://github.com/romarioschneider</w:t>
+      </w:r>
+    </w:p>
+    <w:p>
+      <w:pPr>
+        <w:pStyle w:val="Normal"/>
+        <w:tabs>
+          <w:tab w:val="left" w:pos="4820" w:leader="none"/>
+        </w:tabs>
+        <w:spacing w:lineRule="auto" w:line="240" w:before="0" w:after="0"/>
+        <w:jc w:val="both"/>
+        <w:rPr>
+          <w:sz w:val="24"/>
+          <w:lang w:val="en-US"/>
+        </w:rPr>
+      </w:pPr>
+      <w:r>
+        <w:rPr>
+          <w:sz w:val="24"/>
+          <w:lang w:val="en-US"/>
+        </w:rPr>
+      </w:r>
+    </w:p>
+    <w:p>
+      <w:pPr>
+        <w:pStyle w:val="ListParagraph"/>
+        <w:numPr>
+          <w:ilvl w:val="0"/>
+          <w:numId w:val="1"/>
+        </w:numPr>
+        <w:tabs>
+          <w:tab w:val="left" w:pos="4820" w:leader="none"/>
+        </w:tabs>
+        <w:spacing w:lineRule="auto" w:line="240" w:before="0" w:after="0"/>
+        <w:contextualSpacing/>
+        <w:jc w:val="both"/>
         <w:rPr/>
       </w:pPr>
       <w:r>
@@ -2116,6 +2175,46 @@
     </w:p>
     <w:p>
       <w:pPr>
+        <w:pStyle w:val="Normal"/>
+        <w:tabs>
+          <w:tab w:val="left" w:pos="4820" w:leader="none"/>
+        </w:tabs>
+        <w:spacing w:lineRule="auto" w:line="240" w:before="0" w:after="0"/>
+        <w:jc w:val="both"/>
+        <w:rPr>
+          <w:sz w:val="24"/>
+          <w:lang w:val="en-US"/>
+        </w:rPr>
+      </w:pPr>
+      <w:r>
+        <w:rPr>
+          <w:sz w:val="24"/>
+          <w:lang w:val="en-US"/>
+        </w:rPr>
+      </w:r>
+    </w:p>
+    <w:p>
+      <w:pPr>
+        <w:pStyle w:val="Normal"/>
+        <w:tabs>
+          <w:tab w:val="left" w:pos="4820" w:leader="none"/>
+        </w:tabs>
+        <w:spacing w:lineRule="auto" w:line="240" w:before="0" w:after="0"/>
+        <w:jc w:val="both"/>
+        <w:rPr>
+          <w:sz w:val="24"/>
+          <w:lang w:val="en-US"/>
+        </w:rPr>
+      </w:pPr>
+      <w:r>
+        <w:rPr>
+          <w:sz w:val="24"/>
+          <w:lang w:val="en-US"/>
+        </w:rPr>
+      </w:r>
+    </w:p>
+    <w:p>
+      <w:pPr>
         <w:pStyle w:val="ListParagraph"/>
         <w:numPr>
           <w:ilvl w:val="0"/>
@@ -2178,7 +2277,7 @@
           <w:sz w:val="24"/>
           <w:lang w:val="en-US"/>
         </w:rPr>
-        <w:t>Jira, HP Service Desk ,TrackStudio.</w:t>
+        <w:t>Jira, HP Service Desk, TrackStudio.</w:t>
       </w:r>
     </w:p>
     <w:p>
@@ -2196,7 +2295,10 @@
         </w:rPr>
       </w:pPr>
       <w:r>
-        <w:rPr/>
+        <w:rPr>
+          <w:sz w:val="24"/>
+          <w:lang w:val="en-US"/>
+        </w:rPr>
       </w:r>
     </w:p>
     <w:p>
@@ -2347,105 +2449,49 @@
           <w:lang w:val="en-US"/>
         </w:rPr>
         <w:tab/>
-        <w:t>“brandshub.</w:t>
-      </w:r>
+        <w:t>“brandshub.ru”;</w:t>
+      </w:r>
+    </w:p>
+    <w:p>
+      <w:pPr>
+        <w:pStyle w:val="Normal"/>
+        <w:tabs>
+          <w:tab w:val="left" w:pos="1985" w:leader="none"/>
+          <w:tab w:val="left" w:pos="4820" w:leader="none"/>
+        </w:tabs>
+        <w:spacing w:lineRule="auto" w:line="240" w:before="0" w:after="0"/>
+        <w:jc w:val="both"/>
+        <w:rPr/>
+      </w:pPr>
       <w:r>
         <w:rPr>
           <w:rFonts w:cs="Times New Roman"/>
           <w:sz w:val="24"/>
           <w:lang w:val="en-US"/>
         </w:rPr>
-        <w:t>ru</w:t>
-      </w:r>
+        <w:tab/>
+        <w:t>“echina.com.ua”.</w:t>
+      </w:r>
+    </w:p>
+    <w:p>
+      <w:pPr>
+        <w:pStyle w:val="Normal"/>
+        <w:tabs>
+          <w:tab w:val="left" w:pos="1985" w:leader="none"/>
+          <w:tab w:val="left" w:pos="4820" w:leader="none"/>
+        </w:tabs>
+        <w:spacing w:lineRule="auto" w:line="240" w:before="0" w:after="0"/>
+        <w:jc w:val="both"/>
+        <w:rPr/>
+      </w:pPr>
       <w:r>
         <w:rPr>
           <w:rFonts w:cs="Times New Roman"/>
           <w:sz w:val="24"/>
           <w:lang w:val="en-US"/>
         </w:rPr>
-        <w:t>”;</w:t>
-      </w:r>
-    </w:p>
-    <w:p>
-      <w:pPr>
-        <w:pStyle w:val="Normal"/>
-        <w:tabs>
-          <w:tab w:val="left" w:pos="1985" w:leader="none"/>
-          <w:tab w:val="left" w:pos="4820" w:leader="none"/>
-        </w:tabs>
-        <w:spacing w:lineRule="auto" w:line="240" w:before="0" w:after="0"/>
-        <w:jc w:val="both"/>
-        <w:rPr/>
-      </w:pPr>
-      <w:r>
-        <w:rPr>
-          <w:rFonts w:cs="Times New Roman"/>
-          <w:sz w:val="24"/>
-          <w:lang w:val="en-US"/>
-        </w:rPr>
-        <w:tab/>
-        <w:t>“</w:t>
-      </w:r>
-      <w:r>
-        <w:rPr>
-          <w:rFonts w:cs="Times New Roman"/>
-          <w:sz w:val="24"/>
-          <w:lang w:val="en-US"/>
-        </w:rPr>
-        <w:t>echina</w:t>
-      </w:r>
-      <w:r>
-        <w:rPr>
-          <w:rFonts w:cs="Times New Roman"/>
-          <w:sz w:val="24"/>
-          <w:lang w:val="en-US"/>
-        </w:rPr>
-        <w:t>.com.</w:t>
-      </w:r>
-      <w:r>
-        <w:rPr>
-          <w:rFonts w:cs="Times New Roman"/>
-          <w:sz w:val="24"/>
-          <w:lang w:val="en-US"/>
-        </w:rPr>
-        <w:t>ua</w:t>
-      </w:r>
-      <w:r>
-        <w:rPr>
-          <w:rFonts w:cs="Times New Roman"/>
-          <w:sz w:val="24"/>
-          <w:lang w:val="en-US"/>
-        </w:rPr>
-        <w:t>”.</w:t>
-      </w:r>
-    </w:p>
-    <w:p>
-      <w:pPr>
-        <w:pStyle w:val="Normal"/>
-        <w:tabs>
-          <w:tab w:val="left" w:pos="1985" w:leader="none"/>
-          <w:tab w:val="left" w:pos="4820" w:leader="none"/>
-        </w:tabs>
-        <w:spacing w:lineRule="auto" w:line="240" w:before="0" w:after="0"/>
-        <w:jc w:val="both"/>
-        <w:rPr/>
-      </w:pPr>
-      <w:r>
-        <w:rPr>
-          <w:rFonts w:cs="Times New Roman"/>
-          <w:sz w:val="24"/>
-          <w:lang w:val="en-US"/>
-        </w:rPr>
-        <w:tab/>
-        <w:t xml:space="preserve">Omni Channel Service </w:t>
-      </w:r>
-      <w:r>
-        <w:rPr>
-          <w:rFonts w:cs="Times New Roman"/>
-          <w:sz w:val="24"/>
-          <w:lang w:val="en-US"/>
-        </w:rPr>
-        <w:t>(september 2016 - today)</w:t>
+        <w:tab/>
+        <w:t>Omni Channel Service (september 2016 - today)</w:t>
       </w:r>
     </w:p>
     <w:p>
@@ -2927,7 +2973,7 @@
               <wp:positionV relativeFrom="paragraph">
                 <wp:posOffset>107315</wp:posOffset>
               </wp:positionV>
-              <wp:extent cx="6812915" cy="5715"/>
+              <wp:extent cx="6813550" cy="6350"/>
               <wp:effectExtent l="0" t="0" r="14605" b="19050"/>
               <wp:wrapNone/>
               <wp:docPr id="6" name="Прямая соединительная линия 1"/>
@@ -2938,7 +2984,7 @@
                     <wps:spPr>
                       <a:xfrm>
                         <a:off x="0" y="0"/>
-                        <a:ext cx="6812280" cy="0"/>
+                        <a:ext cx="6813000" cy="5760"/>
                       </a:xfrm>
                       <a:prstGeom prst="line">
                         <a:avLst/>
@@ -2971,7 +3017,7 @@
         </mc:Choice>
         <mc:Fallback>
           <w:pict>
-            <v:line id="shape_0" from="1.7pt,8.4pt" to="538.05pt,8.4pt" ID="Прямая соединительная линия 1" stroked="t" style="position:absolute" wp14:anchorId="59E0F30E">
+            <v:line id="shape_0" from="1.7pt,8.45pt" to="538.1pt,8.85pt" ID="Прямая соединительная линия 1" stroked="t" style="position:absolute" wp14:anchorId="59E0F30E">
               <v:stroke color="black" weight="22320" joinstyle="round" endcap="flat"/>
               <v:fill o:detectmouseclick="t" on="false"/>
             </v:line>
@@ -4244,6 +4290,72 @@
       <w:rFonts w:ascii="OpenSymbol" w:hAnsi="OpenSymbol" w:eastAsia="OpenSymbol" w:cs="OpenSymbol"/>
     </w:rPr>
   </w:style>
+  <w:style w:type="character" w:styleId="ListLabel77">
+    <w:name w:val="ListLabel 77"/>
+    <w:qFormat/>
+    <w:rPr>
+      <w:rFonts w:cs="Symbol"/>
+      <w:sz w:val="24"/>
+    </w:rPr>
+  </w:style>
+  <w:style w:type="character" w:styleId="ListLabel78">
+    <w:name w:val="ListLabel 78"/>
+    <w:qFormat/>
+    <w:rPr>
+      <w:rFonts w:cs="Courier New"/>
+    </w:rPr>
+  </w:style>
+  <w:style w:type="character" w:styleId="ListLabel79">
+    <w:name w:val="ListLabel 79"/>
+    <w:qFormat/>
+    <w:rPr>
+      <w:rFonts w:cs="Wingdings"/>
+    </w:rPr>
+  </w:style>
+  <w:style w:type="character" w:styleId="ListLabel80">
+    <w:name w:val="ListLabel 80"/>
+    <w:qFormat/>
+    <w:rPr>
+      <w:rFonts w:cs="Symbol"/>
+      <w:sz w:val="24"/>
+    </w:rPr>
+  </w:style>
+  <w:style w:type="character" w:styleId="ListLabel81">
+    <w:name w:val="ListLabel 81"/>
+    <w:qFormat/>
+    <w:rPr>
+      <w:rFonts w:cs="Courier New"/>
+    </w:rPr>
+  </w:style>
+  <w:style w:type="character" w:styleId="ListLabel82">
+    <w:name w:val="ListLabel 82"/>
+    <w:qFormat/>
+    <w:rPr>
+      <w:rFonts w:cs="Wingdings"/>
+    </w:rPr>
+  </w:style>
+  <w:style w:type="character" w:styleId="ListLabel83">
+    <w:name w:val="ListLabel 83"/>
+    <w:qFormat/>
+    <w:rPr>
+      <w:rFonts w:cs="Symbol"/>
+      <w:sz w:val="24"/>
+    </w:rPr>
+  </w:style>
+  <w:style w:type="character" w:styleId="ListLabel84">
+    <w:name w:val="ListLabel 84"/>
+    <w:qFormat/>
+    <w:rPr>
+      <w:rFonts w:cs="Courier New"/>
+    </w:rPr>
+  </w:style>
+  <w:style w:type="character" w:styleId="ListLabel85">
+    <w:name w:val="ListLabel 85"/>
+    <w:qFormat/>
+    <w:rPr>
+      <w:rFonts w:cs="Wingdings"/>
+    </w:rPr>
+  </w:style>
   <w:style w:type="paragraph" w:styleId="Heading">
     <w:name w:val="Heading"/>
     <w:basedOn w:val="Normal"/>

</xml_diff>